<commit_message>
BD e Word Updated
</commit_message>
<xml_diff>
--- a/1 Auditoria de Dados e Migração.docx
+++ b/1 Auditoria de Dados e Migração.docx
@@ -716,7 +716,7 @@
                 </mc:Choice>
                 <mc:Fallback>
                   <w:pict>
-                    <v:rect w14:anchorId="5CE08F7F" id="Rectangle 153" o:spid="_x0000_s1026" style="position:absolute;margin-left:201.35pt;margin-top:-18.75pt;width:16.35pt;height:18pt;z-index:251803648;visibility:visible;mso-wrap-style:square;mso-width-percent:0;mso-height-percent:0;mso-wrap-distance-left:9pt;mso-wrap-distance-top:0;mso-wrap-distance-right:9pt;mso-wrap-distance-bottom:0;mso-position-horizontal:absolute;mso-position-horizontal-relative:text;mso-position-vertical:absolute;mso-position-vertical-relative:text;mso-width-percent:0;mso-height-percent:0;mso-width-relative:margin;mso-height-relative:margin;v-text-anchor:middle" o:gfxdata="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" filled="f" strokecolor="black [3213]">
+                    <v:rect w14:anchorId="4E54E9D0" id="Rectangle 153" o:spid="_x0000_s1026" style="position:absolute;margin-left:201.35pt;margin-top:-18.75pt;width:16.35pt;height:18pt;z-index:251803648;visibility:visible;mso-wrap-style:square;mso-width-percent:0;mso-height-percent:0;mso-wrap-distance-left:9pt;mso-wrap-distance-top:0;mso-wrap-distance-right:9pt;mso-wrap-distance-bottom:0;mso-position-horizontal:absolute;mso-position-horizontal-relative:text;mso-position-vertical:absolute;mso-position-vertical-relative:text;mso-width-percent:0;mso-height-percent:0;mso-width-relative:margin;mso-height-relative:margin;v-text-anchor:middle" o:gfxdata="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" filled="f" strokecolor="black [3213]">
                       <v:shadow on="t" color="black" opacity="22937f" origin=",.5" offset="0,.63889mm"/>
                       <w10:wrap type="through"/>
                     </v:rect>
@@ -1327,7 +1327,7 @@
                 </mc:Choice>
                 <mc:Fallback>
                   <w:pict>
-                    <v:rect w14:anchorId="50921CB4" id="Rectangle 154" o:spid="_x0000_s1026" style="position:absolute;margin-left:201.35pt;margin-top:-13pt;width:16.35pt;height:18pt;z-index:251806720;visibility:visible;mso-wrap-style:square;mso-width-percent:0;mso-height-percent:0;mso-wrap-distance-left:9pt;mso-wrap-distance-top:0;mso-wrap-distance-right:9pt;mso-wrap-distance-bottom:0;mso-position-horizontal:absolute;mso-position-horizontal-relative:text;mso-position-vertical:absolute;mso-position-vertical-relative:text;mso-width-percent:0;mso-height-percent:0;mso-width-relative:margin;mso-height-relative:margin;v-text-anchor:middle" o:gfxdata="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" filled="f" strokecolor="black [3213]">
+                    <v:rect w14:anchorId="7AE610E5" id="Rectangle 154" o:spid="_x0000_s1026" style="position:absolute;margin-left:201.35pt;margin-top:-13pt;width:16.35pt;height:18pt;z-index:251806720;visibility:visible;mso-wrap-style:square;mso-width-percent:0;mso-height-percent:0;mso-wrap-distance-left:9pt;mso-wrap-distance-top:0;mso-wrap-distance-right:9pt;mso-wrap-distance-bottom:0;mso-position-horizontal:absolute;mso-position-horizontal-relative:text;mso-position-vertical:absolute;mso-position-vertical-relative:text;mso-width-percent:0;mso-height-percent:0;mso-width-relative:margin;mso-height-relative:margin;v-text-anchor:middle" o:gfxdata="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" filled="f" strokecolor="black [3213]">
                       <v:shadow on="t" color="black" opacity="22937f" origin=",.5" offset="0,.63889mm"/>
                       <w10:wrap type="through"/>
                     </v:rect>
@@ -1420,7 +1420,7 @@
                 </mc:Choice>
                 <mc:Fallback>
                   <w:pict>
-                    <v:rect w14:anchorId="0BEE7987" id="Rectangle 155" o:spid="_x0000_s1026" style="position:absolute;margin-left:120.35pt;margin-top:-13pt;width:18pt;height:18pt;z-index:251805696;visibility:visible;mso-wrap-style:square;mso-width-percent:0;mso-height-percent:0;mso-wrap-distance-left:9pt;mso-wrap-distance-top:0;mso-wrap-distance-right:9pt;mso-wrap-distance-bottom:0;mso-position-horizontal:absolute;mso-position-horizontal-relative:text;mso-position-vertical:absolute;mso-position-vertical-relative:text;mso-width-percent:0;mso-height-percent:0;mso-width-relative:margin;mso-height-relative:margin;v-text-anchor:middle" o:gfxdata="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" filled="f" strokecolor="black [3213]">
+                    <v:rect w14:anchorId="604C5330" id="Rectangle 155" o:spid="_x0000_s1026" style="position:absolute;margin-left:120.35pt;margin-top:-13pt;width:18pt;height:18pt;z-index:251805696;visibility:visible;mso-wrap-style:square;mso-width-percent:0;mso-height-percent:0;mso-wrap-distance-left:9pt;mso-wrap-distance-top:0;mso-wrap-distance-right:9pt;mso-wrap-distance-bottom:0;mso-position-horizontal:absolute;mso-position-horizontal-relative:text;mso-position-vertical:absolute;mso-position-vertical-relative:text;mso-width-percent:0;mso-height-percent:0;mso-width-relative:margin;mso-height-relative:margin;v-text-anchor:middle" o:gfxdata="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" filled="f" strokecolor="black [3213]">
                       <v:shadow on="t" color="black" opacity="22937f" origin=",.5" offset="0,.63889mm"/>
                       <w10:wrap type="through"/>
                     </v:rect>
@@ -1514,7 +1514,7 @@
                 </mc:Choice>
                 <mc:Fallback>
                   <w:pict>
-                    <v:rect w14:anchorId="2C972E20" id="Rectangle 155" o:spid="_x0000_s1026" style="position:absolute;margin-left:121.1pt;margin-top:-46.5pt;width:18pt;height:18pt;z-index:251827712;visibility:visible;mso-wrap-style:square;mso-width-percent:0;mso-height-percent:0;mso-wrap-distance-left:9pt;mso-wrap-distance-top:0;mso-wrap-distance-right:9pt;mso-wrap-distance-bottom:0;mso-position-horizontal:absolute;mso-position-horizontal-relative:text;mso-position-vertical:absolute;mso-position-vertical-relative:text;mso-width-percent:0;mso-height-percent:0;mso-width-relative:margin;mso-height-relative:margin;v-text-anchor:middle" o:gfxdata="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" filled="f" strokecolor="black [3213]">
+                    <v:rect w14:anchorId="646AD5A8" id="Rectangle 155" o:spid="_x0000_s1026" style="position:absolute;margin-left:121.1pt;margin-top:-46.5pt;width:18pt;height:18pt;z-index:251827712;visibility:visible;mso-wrap-style:square;mso-width-percent:0;mso-height-percent:0;mso-wrap-distance-left:9pt;mso-wrap-distance-top:0;mso-wrap-distance-right:9pt;mso-wrap-distance-bottom:0;mso-position-horizontal:absolute;mso-position-horizontal-relative:text;mso-position-vertical:absolute;mso-position-vertical-relative:text;mso-width-percent:0;mso-height-percent:0;mso-width-relative:margin;mso-height-relative:margin;v-text-anchor:middle" o:gfxdata="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" filled="f" strokecolor="black [3213]">
                       <v:shadow on="t" color="black" opacity="22937f" origin=",.5" offset="0,.63889mm"/>
                       <w10:wrap type="through"/>
                     </v:rect>
@@ -1608,7 +1608,7 @@
                 </mc:Choice>
                 <mc:Fallback>
                   <w:pict>
-                    <v:rect w14:anchorId="57AE76DD" id="Rectangle 154" o:spid="_x0000_s1026" style="position:absolute;margin-left:202.1pt;margin-top:-46.5pt;width:16.35pt;height:18pt;z-index:251828736;visibility:visible;mso-wrap-style:square;mso-width-percent:0;mso-height-percent:0;mso-wrap-distance-left:9pt;mso-wrap-distance-top:0;mso-wrap-distance-right:9pt;mso-wrap-distance-bottom:0;mso-position-horizontal:absolute;mso-position-horizontal-relative:text;mso-position-vertical:absolute;mso-position-vertical-relative:text;mso-width-percent:0;mso-height-percent:0;mso-width-relative:margin;mso-height-relative:margin;v-text-anchor:middle" o:gfxdata="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" filled="f" strokecolor="black [3213]">
+                    <v:rect w14:anchorId="1AA88792" id="Rectangle 154" o:spid="_x0000_s1026" style="position:absolute;margin-left:202.1pt;margin-top:-46.5pt;width:16.35pt;height:18pt;z-index:251828736;visibility:visible;mso-wrap-style:square;mso-width-percent:0;mso-height-percent:0;mso-wrap-distance-left:9pt;mso-wrap-distance-top:0;mso-wrap-distance-right:9pt;mso-wrap-distance-bottom:0;mso-position-horizontal:absolute;mso-position-horizontal-relative:text;mso-position-vertical:absolute;mso-position-vertical-relative:text;mso-width-percent:0;mso-height-percent:0;mso-width-relative:margin;mso-height-relative:margin;v-text-anchor:middle" o:gfxdata="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" filled="f" strokecolor="black [3213]">
                       <v:shadow on="t" color="black" opacity="22937f" origin=",.5" offset="0,.63889mm"/>
                       <w10:wrap type="through"/>
                     </v:rect>
@@ -3485,6 +3485,8 @@
             </w:r>
           </w:hyperlink>
         </w:p>
+        <w:bookmarkStart w:id="0" w:name="_GoBack"/>
+        <w:bookmarkEnd w:id="0"/>
         <w:p>
           <w:pPr>
             <w:pStyle w:val="ndice2"/>
@@ -3497,77 +3499,90 @@
               <w:lang w:eastAsia="pt-PT"/>
             </w:rPr>
           </w:pPr>
-          <w:hyperlink w:anchor="_Toc25168901" w:history="1">
-            <w:r>
-              <w:rPr>
-                <w:rStyle w:val="Hiperligao"/>
-                <w:noProof/>
-              </w:rPr>
-              <w:t>1.12</w:t>
-            </w:r>
-            <w:r>
-              <w:rPr>
-                <w:noProof/>
-                <w:lang w:eastAsia="pt-PT"/>
-              </w:rPr>
-              <w:tab/>
-            </w:r>
-            <w:r>
-              <w:rPr>
-                <w:rStyle w:val="Hiperligao"/>
-                <w:noProof/>
-              </w:rPr>
-              <w:t>Eventos de suporte à migração de dados</w:t>
-            </w:r>
-            <w:r>
-              <w:rPr>
-                <w:noProof/>
-                <w:webHidden/>
-              </w:rPr>
-              <w:tab/>
-            </w:r>
-            <w:r>
-              <w:rPr>
-                <w:noProof/>
-                <w:webHidden/>
-              </w:rPr>
-              <w:fldChar w:fldCharType="begin"/>
-            </w:r>
-            <w:r>
-              <w:rPr>
-                <w:noProof/>
-                <w:webHidden/>
-              </w:rPr>
-              <w:instrText xml:space="preserve"> PAGEREF _Toc25168901 \h </w:instrText>
-            </w:r>
-            <w:r>
-              <w:rPr>
-                <w:noProof/>
-                <w:webHidden/>
-              </w:rPr>
-            </w:r>
-            <w:r>
-              <w:rPr>
-                <w:noProof/>
-                <w:webHidden/>
-              </w:rPr>
-              <w:fldChar w:fldCharType="separate"/>
-            </w:r>
-            <w:r>
-              <w:rPr>
-                <w:noProof/>
-                <w:webHidden/>
-              </w:rPr>
-              <w:t>19</w:t>
-            </w:r>
-            <w:r>
-              <w:rPr>
-                <w:noProof/>
-                <w:webHidden/>
-              </w:rPr>
-              <w:fldChar w:fldCharType="end"/>
-            </w:r>
-          </w:hyperlink>
+          <w:r>
+            <w:fldChar w:fldCharType="begin"/>
+          </w:r>
+          <w:r>
+            <w:instrText xml:space="preserve"> HYPERLINK \l "_Toc25168901" </w:instrText>
+          </w:r>
+          <w:r>
+            <w:fldChar w:fldCharType="separate"/>
+          </w:r>
+          <w:r>
+            <w:rPr>
+              <w:rStyle w:val="Hiperligao"/>
+              <w:noProof/>
+            </w:rPr>
+            <w:t>1.12</w:t>
+          </w:r>
+          <w:r>
+            <w:rPr>
+              <w:noProof/>
+              <w:lang w:eastAsia="pt-PT"/>
+            </w:rPr>
+            <w:tab/>
+          </w:r>
+          <w:r>
+            <w:rPr>
+              <w:rStyle w:val="Hiperligao"/>
+              <w:noProof/>
+            </w:rPr>
+            <w:t>Eventos de suporte à migração de dados</w:t>
+          </w:r>
+          <w:r>
+            <w:rPr>
+              <w:noProof/>
+              <w:webHidden/>
+            </w:rPr>
+            <w:tab/>
+          </w:r>
+          <w:r>
+            <w:rPr>
+              <w:noProof/>
+              <w:webHidden/>
+            </w:rPr>
+            <w:fldChar w:fldCharType="begin"/>
+          </w:r>
+          <w:r>
+            <w:rPr>
+              <w:noProof/>
+              <w:webHidden/>
+            </w:rPr>
+            <w:instrText xml:space="preserve"> PAGEREF _Toc25168901 \h </w:instrText>
+          </w:r>
+          <w:r>
+            <w:rPr>
+              <w:noProof/>
+              <w:webHidden/>
+            </w:rPr>
+          </w:r>
+          <w:r>
+            <w:rPr>
+              <w:noProof/>
+              <w:webHidden/>
+            </w:rPr>
+            <w:fldChar w:fldCharType="separate"/>
+          </w:r>
+          <w:r>
+            <w:rPr>
+              <w:noProof/>
+              <w:webHidden/>
+            </w:rPr>
+            <w:t>19</w:t>
+          </w:r>
+          <w:r>
+            <w:rPr>
+              <w:noProof/>
+              <w:webHidden/>
+            </w:rPr>
+            <w:fldChar w:fldCharType="end"/>
+          </w:r>
+          <w:r>
+            <w:rPr>
+              <w:noProof/>
+            </w:rPr>
+            <w:fldChar w:fldCharType="end"/>
+          </w:r>
         </w:p>
         <w:p>
           <w:pPr>
@@ -6271,6 +6286,7 @@
           <w:color w:val="365F91" w:themeColor="accent1" w:themeShade="BF"/>
           <w:sz w:val="40"/>
           <w:szCs w:val="40"/>
+          <w:u w:val="single"/>
         </w:rPr>
       </w:pPr>
       <w:r>
@@ -6309,27 +6325,27 @@
       <w:pPr>
         <w:pStyle w:val="Ttulo1"/>
       </w:pPr>
-      <w:bookmarkStart w:id="0" w:name="_Toc320026704"/>
-      <w:bookmarkStart w:id="1" w:name="_Toc25168883"/>
+      <w:bookmarkStart w:id="1" w:name="_Toc320026704"/>
+      <w:bookmarkStart w:id="2" w:name="_Toc25168883"/>
       <w:r>
         <w:t xml:space="preserve">Etapa </w:t>
       </w:r>
-      <w:bookmarkEnd w:id="0"/>
+      <w:bookmarkEnd w:id="1"/>
       <w:r>
         <w:t>A</w:t>
       </w:r>
       <w:r>
         <w:t xml:space="preserve"> e B</w:t>
       </w:r>
-      <w:bookmarkEnd w:id="1"/>
+      <w:bookmarkEnd w:id="2"/>
     </w:p>
     <w:p>
       <w:pPr>
         <w:pStyle w:val="Ttulo2"/>
       </w:pPr>
-      <w:bookmarkStart w:id="2" w:name="_Toc320026705"/>
-      <w:bookmarkStart w:id="3" w:name="_Ref499131336"/>
-      <w:bookmarkStart w:id="4" w:name="_Toc25168884"/>
+      <w:bookmarkStart w:id="3" w:name="_Toc320026705"/>
+      <w:bookmarkStart w:id="4" w:name="_Ref499131336"/>
+      <w:bookmarkStart w:id="5" w:name="_Toc25168884"/>
       <w:r>
         <w:t xml:space="preserve">Esquema </w:t>
       </w:r>
@@ -6347,15 +6363,15 @@
       <w:r>
         <w:t xml:space="preserve"> </w:t>
       </w:r>
-      <w:bookmarkEnd w:id="2"/>
+      <w:bookmarkEnd w:id="3"/>
       <w:r>
         <w:t>O</w:t>
       </w:r>
       <w:r>
         <w:t>rigem</w:t>
       </w:r>
-      <w:bookmarkEnd w:id="3"/>
       <w:bookmarkEnd w:id="4"/>
+      <w:bookmarkEnd w:id="5"/>
     </w:p>
     <w:p>
       <w:pPr>
@@ -6800,13 +6816,67 @@
         <w:t xml:space="preserve"> </w:t>
       </w:r>
     </w:p>
+    <w:p/>
     <w:p>
-      <w:r>
-        <w:br w:type="page"/>
-      </w:r>
       <w:r>
         <w:lastRenderedPageBreak/>
         <w:br w:type="page"/>
+      </w:r>
+      <w:r>
+        <w:rPr>
+          <w:noProof/>
+        </w:rPr>
+        <w:drawing>
+          <wp:anchor distT="0" distB="0" distL="114300" distR="114300" simplePos="0" relativeHeight="251829760" behindDoc="1" locked="0" layoutInCell="1" allowOverlap="1" wp14:anchorId="7DE69463" wp14:editId="1242CF52">
+            <wp:simplePos x="0" y="0"/>
+            <wp:positionH relativeFrom="column">
+              <wp:posOffset>-3810</wp:posOffset>
+            </wp:positionH>
+            <wp:positionV relativeFrom="paragraph">
+              <wp:posOffset>-4445</wp:posOffset>
+            </wp:positionV>
+            <wp:extent cx="5400040" cy="6270625"/>
+            <wp:effectExtent l="0" t="0" r="0" b="0"/>
+            <wp:wrapTight wrapText="bothSides">
+              <wp:wrapPolygon edited="0">
+                <wp:start x="0" y="0"/>
+                <wp:lineTo x="0" y="21523"/>
+                <wp:lineTo x="21488" y="21523"/>
+                <wp:lineTo x="21488" y="0"/>
+                <wp:lineTo x="0" y="0"/>
+              </wp:wrapPolygon>
+            </wp:wrapTight>
+            <wp:docPr id="1" name="Imagem 1"/>
+            <wp:cNvGraphicFramePr>
+              <a:graphicFrameLocks xmlns:a="http://schemas.openxmlformats.org/drawingml/2006/main" noChangeAspect="1"/>
+            </wp:cNvGraphicFramePr>
+            <a:graphic xmlns:a="http://schemas.openxmlformats.org/drawingml/2006/main">
+              <a:graphicData uri="http://schemas.openxmlformats.org/drawingml/2006/picture">
+                <pic:pic xmlns:pic="http://schemas.openxmlformats.org/drawingml/2006/picture">
+                  <pic:nvPicPr>
+                    <pic:cNvPr id="1" name=""/>
+                    <pic:cNvPicPr/>
+                  </pic:nvPicPr>
+                  <pic:blipFill>
+                    <a:blip r:embed="rId9"/>
+                    <a:stretch>
+                      <a:fillRect/>
+                    </a:stretch>
+                  </pic:blipFill>
+                  <pic:spPr>
+                    <a:xfrm>
+                      <a:off x="0" y="0"/>
+                      <a:ext cx="5400040" cy="6270625"/>
+                    </a:xfrm>
+                    <a:prstGeom prst="rect">
+                      <a:avLst/>
+                    </a:prstGeom>
+                  </pic:spPr>
+                </pic:pic>
+              </a:graphicData>
+            </a:graphic>
+          </wp:anchor>
+        </w:drawing>
       </w:r>
     </w:p>
     <w:p>
@@ -6825,7 +6895,7 @@
       <w:pPr>
         <w:pStyle w:val="Ttulo2"/>
       </w:pPr>
-      <w:bookmarkStart w:id="5" w:name="_Toc25168885"/>
+      <w:bookmarkStart w:id="6" w:name="_Toc25168885"/>
       <w:r>
         <w:t xml:space="preserve">Apreciação Crítica </w:t>
       </w:r>
@@ -6838,7 +6908,7 @@
       <w:r>
         <w:t xml:space="preserve"> implementado</w:t>
       </w:r>
-      <w:bookmarkEnd w:id="5"/>
+      <w:bookmarkEnd w:id="6"/>
     </w:p>
     <w:tbl>
       <w:tblPr>
@@ -7409,8 +7479,8 @@
       <w:pPr>
         <w:pStyle w:val="Ttulo2"/>
       </w:pPr>
-      <w:bookmarkStart w:id="6" w:name="_Toc25168886"/>
-      <w:bookmarkStart w:id="7" w:name="_Toc320026707"/>
+      <w:bookmarkStart w:id="7" w:name="_Toc25168886"/>
+      <w:bookmarkStart w:id="8" w:name="_Toc320026707"/>
       <w:r>
         <w:lastRenderedPageBreak/>
         <w:t xml:space="preserve">Esquema </w:t>
@@ -7432,11 +7502,57 @@
       <w:r>
         <w:t>Destino</w:t>
       </w:r>
-      <w:bookmarkEnd w:id="6"/>
+      <w:bookmarkEnd w:id="7"/>
     </w:p>
     <w:p>
-      <w:bookmarkStart w:id="8" w:name="_GoBack"/>
-      <w:bookmarkEnd w:id="8"/>
+      <w:r>
+        <w:rPr>
+          <w:noProof/>
+        </w:rPr>
+        <w:drawing>
+          <wp:anchor distT="0" distB="0" distL="114300" distR="114300" simplePos="0" relativeHeight="251830784" behindDoc="1" locked="0" layoutInCell="1" allowOverlap="1" wp14:anchorId="1C165FD4" wp14:editId="6A216D34">
+            <wp:simplePos x="0" y="0"/>
+            <wp:positionH relativeFrom="column">
+              <wp:posOffset>158115</wp:posOffset>
+            </wp:positionH>
+            <wp:positionV relativeFrom="paragraph">
+              <wp:posOffset>2172970</wp:posOffset>
+            </wp:positionV>
+            <wp:extent cx="5086350" cy="3790950"/>
+            <wp:effectExtent l="0" t="0" r="0" b="0"/>
+            <wp:wrapNone/>
+            <wp:docPr id="2" name="Imagem 2"/>
+            <wp:cNvGraphicFramePr>
+              <a:graphicFrameLocks xmlns:a="http://schemas.openxmlformats.org/drawingml/2006/main" noChangeAspect="1"/>
+            </wp:cNvGraphicFramePr>
+            <a:graphic xmlns:a="http://schemas.openxmlformats.org/drawingml/2006/main">
+              <a:graphicData uri="http://schemas.openxmlformats.org/drawingml/2006/picture">
+                <pic:pic xmlns:pic="http://schemas.openxmlformats.org/drawingml/2006/picture">
+                  <pic:nvPicPr>
+                    <pic:cNvPr id="1" name=""/>
+                    <pic:cNvPicPr/>
+                  </pic:nvPicPr>
+                  <pic:blipFill>
+                    <a:blip r:embed="rId10"/>
+                    <a:stretch>
+                      <a:fillRect/>
+                    </a:stretch>
+                  </pic:blipFill>
+                  <pic:spPr>
+                    <a:xfrm>
+                      <a:off x="0" y="0"/>
+                      <a:ext cx="5086350" cy="3790950"/>
+                    </a:xfrm>
+                    <a:prstGeom prst="rect">
+                      <a:avLst/>
+                    </a:prstGeom>
+                  </pic:spPr>
+                </pic:pic>
+              </a:graphicData>
+            </a:graphic>
+          </wp:anchor>
+        </w:drawing>
+      </w:r>
       <w:r>
         <w:br w:type="page"/>
       </w:r>
@@ -10599,7 +10715,7 @@
       <w:r>
         <w:t xml:space="preserve">criação de </w:t>
       </w:r>
-      <w:bookmarkEnd w:id="7"/>
+      <w:bookmarkEnd w:id="8"/>
       <w:proofErr w:type="spellStart"/>
       <w:r>
         <w:t>logs</w:t>
@@ -26592,7 +26708,7 @@
       </w:pPr>
     </w:p>
     <w:sectPr>
-      <w:footerReference w:type="default" r:id="rId9"/>
+      <w:footerReference w:type="default" r:id="rId11"/>
       <w:pgSz w:w="11906" w:h="16838"/>
       <w:pgMar w:top="1417" w:right="1701" w:bottom="1417" w:left="1701" w:header="708" w:footer="708" w:gutter="0"/>
       <w:cols w:space="708"/>
@@ -29534,7 +29650,7 @@
 </file>
 
 <file path=customXml/itemProps1.xml><?xml version="1.0" encoding="utf-8"?>
-<ds:datastoreItem xmlns:ds="http://schemas.openxmlformats.org/officeDocument/2006/customXml" ds:itemID="{C5EEBC5D-7566-47E8-B434-60D24D8C2B80}">
+<ds:datastoreItem xmlns:ds="http://schemas.openxmlformats.org/officeDocument/2006/customXml" ds:itemID="{42FC6A9D-CF97-46DD-AC86-B25A250514C5}">
   <ds:schemaRefs>
     <ds:schemaRef ds:uri="http://schemas.openxmlformats.org/officeDocument/2006/bibliography"/>
   </ds:schemaRefs>

</xml_diff>